<commit_message>
18/4/16 stuf from home that hadnt been updated
</commit_message>
<xml_diff>
--- a/BackgroundInfo/script for spoken.docx
+++ b/BackgroundInfo/script for spoken.docx
@@ -4,7 +4,21 @@
   <w:body>
     <w:p>
       <w:r>
-        <w:t>Good morning everyone. This project will hopefully reveal mechanisms in fundamental cellular biology, particularly that relating to miRNAs.</w:t>
+        <w:t xml:space="preserve">Good morning everyone. </w:t>
+      </w:r>
+      <w:r>
+        <w:t xml:space="preserve">By investigating the export mechanism surrounding </w:t>
+      </w:r>
+      <w:proofErr w:type="spellStart"/>
+      <w:r>
+        <w:t>miRNAs</w:t>
+      </w:r>
+      <w:proofErr w:type="spellEnd"/>
+      <w:r>
+        <w:t xml:space="preserve"> by extracellular vesicles we should uncover specifics regarding to intercellular communication.</w:t>
+      </w:r>
+      <w:r>
+        <w:t xml:space="preserve"> </w:t>
       </w:r>
     </w:p>
     <w:p>
@@ -15,10 +29,16 @@
         <w:t xml:space="preserve"> that</w:t>
       </w:r>
       <w:r>
-        <w:t xml:space="preserve"> mediate cellular activity by gene regulation. Traditionally, this gene regulation occurs by complementary binding to protein transcripts</w:t>
-      </w:r>
-      <w:r>
-        <w:t xml:space="preserve">, where through recruitment of RNA induced silencing complex, </w:t>
+        <w:t xml:space="preserve"> mediate cellular activity by </w:t>
+      </w:r>
+      <w:r>
+        <w:t xml:space="preserve">post-transcriptional </w:t>
+      </w:r>
+      <w:r>
+        <w:t xml:space="preserve">gene regulation. Traditionally, this occurs by </w:t>
+      </w:r>
+      <w:r>
+        <w:t xml:space="preserve">recruitment of RNA induced silencing complex, </w:t>
       </w:r>
       <w:proofErr w:type="spellStart"/>
       <w:r>
@@ -26,16 +46,22 @@
       </w:r>
       <w:proofErr w:type="spellEnd"/>
       <w:r>
-        <w:t xml:space="preserve"> and dicer proteins degrade the transcript. Thus limiting that proteins activity and potentially impacting on entire pathways. </w:t>
-      </w:r>
-      <w:r>
-        <w:t xml:space="preserve">Hereby, tight </w:t>
-      </w:r>
-      <w:r>
-        <w:t>spat</w:t>
-      </w:r>
-      <w:r>
-        <w:t xml:space="preserve">ial and temporal regulation is </w:t>
+        <w:t xml:space="preserve"> and dicer proteins</w:t>
+      </w:r>
+      <w:r>
+        <w:t xml:space="preserve"> to</w:t>
+      </w:r>
+      <w:r>
+        <w:t xml:space="preserve"> degrade the </w:t>
+      </w:r>
+      <w:r>
+        <w:t xml:space="preserve">bound protein </w:t>
+      </w:r>
+      <w:r>
+        <w:t xml:space="preserve">transcript. Thus limiting that proteins activity and potentially impacting on entire pathways. </w:t>
+      </w:r>
+      <w:r>
+        <w:t xml:space="preserve">Hereby, tight regulation is </w:t>
       </w:r>
       <w:r>
         <w:t xml:space="preserve">required to prevent dysregulation of vital cellular processes. Recently, an exciting finding had shown that miRNAs are able to be exported from the host cell, </w:t>
@@ -46,173 +72,284 @@
       <w:r>
         <w:t xml:space="preserve">integrated into recipient cells to perform this regulatory function. </w:t>
       </w:r>
-    </w:p>
-    <w:p>
-      <w:r>
-        <w:t>These extracel</w:t>
-      </w:r>
-      <w:r>
-        <w:t>lular vesicles are composed of</w:t>
+      <w:r>
+        <w:tab/>
+      </w:r>
+      <w:r>
+        <w:tab/>
+      </w:r>
+      <w:r>
+        <w:rPr>
+          <w:highlight w:val="yellow"/>
+        </w:rPr>
+        <w:t>31-45sec</w:t>
+      </w:r>
+    </w:p>
+    <w:p>
+      <w:r>
+        <w:t xml:space="preserve">Typically the extracellular space is rife with RNase activity that would rapidly degrade miRNAs, however, </w:t>
+      </w:r>
+      <w:r>
+        <w:t>packaging into extracellular vesi</w:t>
+      </w:r>
+      <w:r>
+        <w:t>cles increases its stability</w:t>
+      </w:r>
+      <w:r>
+        <w:t xml:space="preserve"> due to being membrane bound</w:t>
+      </w:r>
+      <w:r>
+        <w:t>. This allows the miRNAs to</w:t>
+      </w:r>
+      <w:r>
+        <w:t xml:space="preserve"> move</w:t>
+      </w:r>
+      <w:r>
+        <w:t xml:space="preserve"> between cells. </w:t>
+      </w:r>
+      <w:r>
+        <w:t>Hereby detailing a novel mechanism for intracellular communication.</w:t>
+      </w:r>
+      <w:r>
+        <w:tab/>
+      </w:r>
+      <w:r>
+        <w:rPr>
+          <w:highlight w:val="yellow"/>
+        </w:rPr>
+        <w:t>19-21</w:t>
+      </w:r>
+      <w:r>
+        <w:rPr>
+          <w:highlight w:val="yellow"/>
+        </w:rPr>
+        <w:t>sec</w:t>
+      </w:r>
+    </w:p>
+    <w:p>
+      <w:r>
+        <w:t xml:space="preserve">However, the mechanisms surrounding the miRNA sorting into the extracellular vesicles is still mostly unknown. </w:t>
+      </w:r>
+      <w:r>
+        <w:t xml:space="preserve">Originally, </w:t>
+      </w:r>
+      <w:r>
+        <w:t xml:space="preserve">miRNAs were considered to be packaged into </w:t>
+      </w:r>
+      <w:r>
+        <w:t>vesicles non-selectively, where the miRNAs contained in EVs were merely representative of the</w:t>
+      </w:r>
+      <w:r>
+        <w:t>ir</w:t>
+      </w:r>
+      <w:r>
+        <w:t xml:space="preserve"> cellular concentration. E</w:t>
+      </w:r>
+      <w:r>
+        <w:t>vidence</w:t>
+      </w:r>
+      <w:r>
+        <w:t xml:space="preserve"> is</w:t>
+      </w:r>
+      <w:r>
+        <w:t xml:space="preserve"> emerging </w:t>
+      </w:r>
+      <w:r>
+        <w:t xml:space="preserve">that reveals that certain miRNAs can be over or underrepresented in extracellular vesicles </w:t>
+      </w:r>
+      <w:r>
+        <w:t xml:space="preserve">given a change in condition. </w:t>
+      </w:r>
+      <w:r>
+        <w:t>Hereby indicating a selectiv</w:t>
+      </w:r>
+      <w:r>
+        <w:t xml:space="preserve">e export mechanism for some </w:t>
+      </w:r>
+      <w:proofErr w:type="spellStart"/>
+      <w:r>
+        <w:t>miRNAs</w:t>
+      </w:r>
+      <w:proofErr w:type="spellEnd"/>
+      <w:r>
+        <w:t xml:space="preserve"> into E</w:t>
+      </w:r>
+      <w:r>
+        <w:t>Vs. In attempts to elucidate this</w:t>
+      </w:r>
+      <w:r>
+        <w:t xml:space="preserve"> mechan</w:t>
+      </w:r>
+      <w:r>
+        <w:t>ism, a single protein was found which</w:t>
+      </w:r>
+      <w:r>
+        <w:t xml:space="preserve"> bind</w:t>
+      </w:r>
+      <w:r>
+        <w:t>s</w:t>
+      </w:r>
+      <w:r>
+        <w:t xml:space="preserve"> a subset of 30 miRNAs to mediate the subcellular localis</w:t>
+      </w:r>
+      <w:r>
+        <w:t xml:space="preserve">ation and </w:t>
+      </w:r>
+      <w:proofErr w:type="spellStart"/>
+      <w:r>
+        <w:t>exosomal</w:t>
+      </w:r>
+      <w:proofErr w:type="spellEnd"/>
+      <w:r>
+        <w:t xml:space="preserve"> export. Yet</w:t>
+      </w:r>
+      <w:r>
+        <w:t xml:space="preserve">, how this is regulated is still unknown. </w:t>
+      </w:r>
+      <w:r>
+        <w:tab/>
+      </w:r>
+      <w:r>
+        <w:rPr>
+          <w:highlight w:val="yellow"/>
+        </w:rPr>
+        <w:t>38-55sec</w:t>
+      </w:r>
+    </w:p>
+    <w:p>
+      <w:r>
+        <w:t xml:space="preserve">Fortunately, </w:t>
+      </w:r>
+      <w:r>
+        <w:t xml:space="preserve">recent studies had revealed that lipid rafts may regulate </w:t>
+      </w:r>
+      <w:r>
+        <w:t>this</w:t>
+      </w:r>
+      <w:r>
+        <w:t xml:space="preserve"> export. </w:t>
+      </w:r>
+      <w:r>
+        <w:t xml:space="preserve">Lipid rafts are small </w:t>
+      </w:r>
+      <w:proofErr w:type="spellStart"/>
+      <w:r>
+        <w:t>microdomains</w:t>
+      </w:r>
+      <w:proofErr w:type="spellEnd"/>
+      <w:r>
+        <w:t xml:space="preserve"> of membrane enriched in specific lipids and proteins</w:t>
+      </w:r>
+      <w:r>
+        <w:t xml:space="preserve"> that act as signalling hubs. In particular, cholesterol, </w:t>
+      </w:r>
+      <w:r>
+        <w:t>sphingolipid</w:t>
+      </w:r>
+      <w:r>
+        <w:t xml:space="preserve"> and ceramide enriched lipid rafts are known to be present on the surface of extracellular vesicles. </w:t>
+      </w:r>
+      <w:r>
+        <w:t>In order to investigate their function in extracellular vesicles a series of deletion studies were completed. Individually depleting ceramide, cholesterol</w:t>
+      </w:r>
+      <w:r>
+        <w:t xml:space="preserve"> and sphingolipid had a dramatic effect on protein sorting into extracellular vesicles. </w:t>
       </w:r>
       <w:r>
         <w:t xml:space="preserve"> </w:t>
       </w:r>
+      <w:r>
+        <w:tab/>
+      </w:r>
+      <w:r>
+        <w:tab/>
+      </w:r>
+      <w:r>
+        <w:rPr>
+          <w:highlight w:val="yellow"/>
+        </w:rPr>
+        <w:t>27-40sec</w:t>
+      </w:r>
+    </w:p>
+    <w:p>
+      <w:r>
+        <w:t xml:space="preserve">Furthermore, an experimental system utilised by our lab had further verified the role of rafts in </w:t>
+      </w:r>
+      <w:r>
+        <w:t>protein and microRNA sorting</w:t>
+      </w:r>
+      <w:r>
+        <w:t xml:space="preserve">. This system uses an Advanced Prostate cancer line, PC3, which exhibits abnormal caveolin-1 expression without its usual functional partners, Cavins. Together, these produce a specialised lipid </w:t>
+      </w:r>
       <w:proofErr w:type="spellStart"/>
       <w:r>
-        <w:t>microvesicles</w:t>
+        <w:t>microdomain</w:t>
       </w:r>
       <w:proofErr w:type="spellEnd"/>
       <w:r>
-        <w:t xml:space="preserve"> and exosomes, which encompass </w:t>
-      </w:r>
-      <w:r>
-        <w:t>various protein</w:t>
-      </w:r>
-      <w:r>
-        <w:t>, RNAs and DNA</w:t>
-      </w:r>
-      <w:r>
-        <w:t>.</w:t>
-      </w:r>
-      <w:r>
-        <w:t xml:space="preserve"> </w:t>
-      </w:r>
-      <w:r>
-        <w:t xml:space="preserve">Typically the extracellular space is rife with RNase activity that would rapidly degrade miRNAs, however, </w:t>
-      </w:r>
-      <w:r>
-        <w:t>packaging into extracellular vesi</w:t>
-      </w:r>
-      <w:r>
-        <w:t>cles increases its stability</w:t>
-      </w:r>
-      <w:r>
-        <w:t>. This allows the miRNAs to</w:t>
-      </w:r>
-      <w:r>
-        <w:t xml:space="preserve"> move</w:t>
-      </w:r>
-      <w:r>
-        <w:t xml:space="preserve"> between cells. </w:t>
-      </w:r>
-      <w:r>
-        <w:t xml:space="preserve">Hereby detailing a novel </w:t>
-      </w:r>
-      <w:r>
-        <w:t xml:space="preserve">and recently discovered </w:t>
-      </w:r>
-      <w:r>
-        <w:t>mechanism for intracellular communication.</w:t>
-      </w:r>
-    </w:p>
-    <w:p>
-      <w:r>
-        <w:t xml:space="preserve">However, the mechanisms surrounding the miRNA sorting into the extracellular vesicles is still mostly unknown. </w:t>
-      </w:r>
-      <w:r>
-        <w:t xml:space="preserve">Originally, </w:t>
-      </w:r>
-      <w:r>
-        <w:t xml:space="preserve">miRNAs were previously considered to be packaged into </w:t>
-      </w:r>
-      <w:r>
-        <w:t>vesicles non-selectively, where the miRNAs contained in EVs were merely representative of the</w:t>
-      </w:r>
-      <w:r>
-        <w:t>ir</w:t>
-      </w:r>
-      <w:r>
-        <w:t xml:space="preserve"> cellular concentration. </w:t>
-      </w:r>
-      <w:r>
-        <w:t xml:space="preserve">Yet now there is a stream of evidence emerging </w:t>
-      </w:r>
-      <w:r>
-        <w:t xml:space="preserve">that reveals that certain miRNAs can be over or underrepresented in extracellular vesicles </w:t>
-      </w:r>
-      <w:r>
-        <w:t xml:space="preserve">given a change in condition. </w:t>
-      </w:r>
-      <w:r>
-        <w:t xml:space="preserve">Hereby indicating a selective export mechanism for some the miRNAs into EVs. In attempts to elucidate the mechanism, a single protein was found. </w:t>
-      </w:r>
-      <w:r>
-        <w:t xml:space="preserve">This was found to bind a subset of 30 miRNAs to mediate the subcellular localisation and </w:t>
+        <w:t xml:space="preserve"> called </w:t>
       </w:r>
       <w:proofErr w:type="spellStart"/>
       <w:r>
-        <w:t>exosomal</w:t>
+        <w:t>caveolae</w:t>
       </w:r>
       <w:proofErr w:type="spellEnd"/>
       <w:r>
-        <w:t xml:space="preserve"> export. However, how this is regulated is still unknown. </w:t>
-      </w:r>
-    </w:p>
-    <w:p>
-      <w:r>
-        <w:t xml:space="preserve">Fortunately, </w:t>
-      </w:r>
-      <w:r>
-        <w:t xml:space="preserve">recent studies had revealed that lipid rafts may regulate cargo export. </w:t>
-      </w:r>
-      <w:r>
-        <w:t xml:space="preserve">Lipid rafts are small </w:t>
+        <w:t xml:space="preserve">. </w:t>
+      </w:r>
+      <w:r>
+        <w:t>Non-</w:t>
       </w:r>
       <w:proofErr w:type="spellStart"/>
       <w:r>
-        <w:t>microdomains</w:t>
+        <w:t>caveolar</w:t>
       </w:r>
       <w:proofErr w:type="spellEnd"/>
       <w:r>
-        <w:t xml:space="preserve"> of membrane enriched in specific lipids and proteins</w:t>
-      </w:r>
-      <w:r>
-        <w:t xml:space="preserve"> that act as signalling hubs. In particular, cholesterol, </w:t>
-      </w:r>
-      <w:r>
-        <w:t>sphingolipid</w:t>
-      </w:r>
-      <w:r>
-        <w:t xml:space="preserve"> and ceramide enriched lipid rafts are known to be present on the surface of extracellular vesicles. </w:t>
-      </w:r>
-      <w:r>
-        <w:t>In order to investigate their function in extracellular vesicles a series of deletion studies were completed. Individually depleting ceramide, cholesterol</w:t>
-      </w:r>
-      <w:r>
-        <w:t xml:space="preserve"> and sphingolipid had a dramatic effect on protein sorting into extracellular vesicles. </w:t>
-      </w:r>
-      <w:r>
-        <w:t xml:space="preserve"> </w:t>
-      </w:r>
-    </w:p>
-    <w:p>
-      <w:r>
-        <w:t xml:space="preserve">Furthermore, an experimental system utilised by our lab had further verified the role of rafts in sorting for both protein and microRNAs. This system uses an Advanced Prostate cancer line, PC3, which exhibits abnormal caveolin-1 expression without its usual functional partners, Cavins. Together, these produce a specialised lipid </w:t>
+        <w:t xml:space="preserve"> caveolin-1 had been found to be enriched on the surface of extracellular vesicles</w:t>
+      </w:r>
+      <w:r>
+        <w:t xml:space="preserve">.  </w:t>
+      </w:r>
+      <w:r>
+        <w:tab/>
+      </w:r>
+      <w:r>
+        <w:tab/>
+      </w:r>
+      <w:r>
+        <w:rPr>
+          <w:highlight w:val="yellow"/>
+        </w:rPr>
+        <w:t>23-30sec</w:t>
+      </w:r>
+    </w:p>
+    <w:p>
+      <w:r>
+        <w:t>By intro</w:t>
+      </w:r>
+      <w:r>
+        <w:t xml:space="preserve">ducing cavin-1 to PC3 cells, </w:t>
+      </w:r>
+      <w:r>
+        <w:t>decrease in lipid raft specific choles</w:t>
+      </w:r>
+      <w:r>
+        <w:t xml:space="preserve">terol, modulation of </w:t>
+      </w:r>
+      <w:r>
+        <w:t xml:space="preserve">lipid raft and vesicle contained proteins, and most interestingly, </w:t>
       </w:r>
       <w:proofErr w:type="spellStart"/>
       <w:r>
-        <w:t>microdomain</w:t>
+        <w:t>miRNAs</w:t>
       </w:r>
       <w:proofErr w:type="spellEnd"/>
       <w:r>
-        <w:t xml:space="preserve"> called caveolae. However, caveolin-1 on its own possesses cholesterol transporting roles. Interestingly, caveolin-1 is particularly enriched upon the surface of Extracellular vesicles.  </w:t>
-      </w:r>
-    </w:p>
-    <w:p>
-      <w:r>
-        <w:t>By intro</w:t>
-      </w:r>
-      <w:r>
-        <w:t xml:space="preserve">ducing cavin-1 to PC3 cells, we </w:t>
-      </w:r>
-      <w:r>
-        <w:t>attempt to investigate the role of the caveolin-1 on extracellular vesicles</w:t>
-      </w:r>
-      <w:r>
-        <w:t xml:space="preserve"> and lipid rafts</w:t>
-      </w:r>
-      <w:r>
-        <w:t xml:space="preserve">. Here, they found a decrease in lipid raft specific cholesterol, modulation of a third of lipid raft and vesicle contained proteins, and most interestingly, miRNAs. </w:t>
+        <w:t xml:space="preserve"> was revealed</w:t>
+      </w:r>
+      <w:r>
+        <w:t xml:space="preserve">. </w:t>
       </w:r>
       <w:r>
         <w:t xml:space="preserve">Hereby verifying that lipid raft composition are having an effect on </w:t>
@@ -222,6 +359,18 @@
       </w:r>
       <w:r>
         <w:t xml:space="preserve">miRNA cargo sorting into EVs, and establishes a system to assess this occurrence. </w:t>
+      </w:r>
+      <w:r>
+        <w:tab/>
+      </w:r>
+      <w:r>
+        <w:tab/>
+      </w:r>
+      <w:r>
+        <w:rPr>
+          <w:highlight w:val="yellow"/>
+        </w:rPr>
+        <w:t>23-30sec</w:t>
       </w:r>
     </w:p>
     <w:p>
@@ -242,6 +391,15 @@
       </w:r>
       <w:r>
         <w:t xml:space="preserve">  </w:t>
+      </w:r>
+      <w:r>
+        <w:tab/>
+      </w:r>
+      <w:r>
+        <w:rPr>
+          <w:highlight w:val="yellow"/>
+        </w:rPr>
+        <w:t>22-30sec</w:t>
       </w:r>
     </w:p>
     <w:p>
@@ -252,23 +410,26 @@
         <w:ind w:firstLine="142"/>
       </w:pPr>
       <w:r>
+        <w:t>So first, I’d attempt to determine the full repertoire of miRNAs selectively exported from this system. This is will use both bioinformatics and experimental approaches. RNA-</w:t>
+      </w:r>
+      <w:proofErr w:type="spellStart"/>
+      <w:r>
+        <w:t>seq</w:t>
+      </w:r>
+      <w:proofErr w:type="spellEnd"/>
+      <w:r>
+        <w:t xml:space="preserve"> data was </w:t>
+      </w:r>
+      <w:r>
         <w:lastRenderedPageBreak/>
-        <w:t>So first, I’d attempt to determine the full repertoire of miRNAs selectively exported from this system. This is will use both bioinformatics and experimental approaches. RNA-</w:t>
+        <w:t xml:space="preserve">compiled for PC3 GFP cell lines and PC3 GFP-tagged cavin-1 cell lines for both the cellular and vesicle content.  Using R packages, DESeq2 and </w:t>
       </w:r>
       <w:proofErr w:type="spellStart"/>
       <w:r>
-        <w:t>seq</w:t>
+        <w:t>EdgeR</w:t>
       </w:r>
       <w:proofErr w:type="spellEnd"/>
       <w:r>
-        <w:t xml:space="preserve"> data was compiled for PC3 GFP cell lines and PC3 GFP-tagged cavin-1 cell lines for both the cellular and vesicle content.  Using R packages, DESeq2 and </w:t>
-      </w:r>
-      <w:proofErr w:type="spellStart"/>
-      <w:r>
-        <w:t>EdgeR</w:t>
-      </w:r>
-      <w:proofErr w:type="spellEnd"/>
-      <w:r>
         <w:t xml:space="preserve">, I can compile a list of miRNAs that are regulated by a change in lipid raft composition mediated by cavin-1 introduction. Further comparing between cell and extracellular vesicle </w:t>
       </w:r>
       <w:r>
@@ -285,6 +446,15 @@
       </w:r>
       <w:r>
         <w:t xml:space="preserve">RNAs from this system, where the non-selective miRNAs can be used as negative controls. </w:t>
+      </w:r>
+      <w:r>
+        <w:tab/>
+      </w:r>
+      <w:r>
+        <w:rPr>
+          <w:highlight w:val="yellow"/>
+        </w:rPr>
+        <w:t>44-65sec</w:t>
       </w:r>
     </w:p>
     <w:p>
@@ -303,6 +473,15 @@
       <w:r>
         <w:t xml:space="preserve">Proteins that fulfil this criteria will be considered the candidate miRNA escort proteins. </w:t>
       </w:r>
+      <w:r>
+        <w:tab/>
+      </w:r>
+      <w:r>
+        <w:rPr>
+          <w:highlight w:val="yellow"/>
+        </w:rPr>
+        <w:t>25-35sec</w:t>
+      </w:r>
     </w:p>
     <w:p>
       <w:pPr>
@@ -318,7 +497,15 @@
         <w:t>if</w:t>
       </w:r>
       <w:r>
-        <w:t xml:space="preserve"> they possess binding ability, we need to know if it’s likely that they’ll bind the selectively exported miRNAs. Most known RNA-binding proteins will have some information </w:t>
+        <w:t xml:space="preserve"> they possess binding ability, we need to know if it’s likely that they’ll bind the </w:t>
+      </w:r>
+      <w:proofErr w:type="gramStart"/>
+      <w:r>
+        <w:t>selectively</w:t>
+      </w:r>
+      <w:proofErr w:type="gramEnd"/>
+      <w:r>
+        <w:t xml:space="preserve"> exported miRNAs. Most known RNA-binding proteins will have some information </w:t>
       </w:r>
       <w:r>
         <w:t xml:space="preserve">regarding the region of RNA they bind. Usually this is expressed as a position weight matrix </w:t>
@@ -331,6 +518,15 @@
       </w:r>
       <w:r>
         <w:t xml:space="preserve">Hereby, this aim should reveal several candidates modified by lipid rafts, integrated into the extracellular vesicles known to bind the miRNAs selectively exported from this system. </w:t>
+      </w:r>
+      <w:r>
+        <w:tab/>
+      </w:r>
+      <w:r>
+        <w:rPr>
+          <w:highlight w:val="yellow"/>
+        </w:rPr>
+        <w:t>32-45sec</w:t>
       </w:r>
     </w:p>
     <w:p>
@@ -344,10 +540,19 @@
         <w:t xml:space="preserve">Aim 3 will verify the binding capacity and interaction between the found selectively exported miRNAs and candidate miRNA escort proteins utilising two experimental methods. Firstly a pull down of RNA-binding protein will confirm binding ability. This will use the streptavidin/ biotin system as shown. </w:t>
       </w:r>
       <w:r>
-        <w:t xml:space="preserve">Western blot using the candidate specific antibody should hopefully confirm the miRNA binding ability. Performing the same methods on non-selectively exported miRNAs will not pull down this same candidate. </w:t>
-      </w:r>
-      <w:r>
-        <w:t xml:space="preserve">  </w:t>
+        <w:t>Western blot using the candidate specific antibody should hopefully confirm the miRNA binding ability. Performing the same methods on non-selectively exported miRNAs will not</w:t>
+      </w:r>
+      <w:r>
+        <w:t xml:space="preserve"> pull down this same candidate.          </w:t>
+      </w:r>
+      <w:r>
+        <w:rPr>
+          <w:highlight w:val="yellow"/>
+        </w:rPr>
+        <w:t>24-36sec</w:t>
+      </w:r>
+      <w:r>
+        <w:tab/>
       </w:r>
     </w:p>
     <w:p>
@@ -363,6 +568,15 @@
       <w:r>
         <w:t xml:space="preserve">Therefore, their overlap visualised by a change in colour though confocal microscopy will determine co-localisation and interaction. </w:t>
       </w:r>
+      <w:r>
+        <w:tab/>
+      </w:r>
+      <w:r>
+        <w:rPr>
+          <w:highlight w:val="yellow"/>
+        </w:rPr>
+        <w:t>20-30s</w:t>
+      </w:r>
     </w:p>
     <w:p>
       <w:pPr>
@@ -387,12 +601,22 @@
         <w:t xml:space="preserve"> importance. Selecting for the miRNAs to be shuttled between cells indicates a method of control over intercellular communication of this system. Some elements exported via extracellular vesicles had been linked with cancer metastasis. For instance, miR-148a exported from PC3 cells had been implemented in increased proliferation of bone when integrated into recipient cells</w:t>
       </w:r>
       <w:r>
-        <w:t>, mediated by the selective export mechanism. Hereby, understanding this the export mechanism of miRNAs can reveal its impact on intercellular communication and diseases related to its dysregulation</w:t>
-      </w:r>
-      <w:bookmarkStart w:id="0" w:name="_GoBack"/>
-      <w:bookmarkEnd w:id="0"/>
-      <w:r>
-        <w:t xml:space="preserve">. </w:t>
+        <w:t>, mediated by the selective export mechanism. Hereby, underst</w:t>
+      </w:r>
+      <w:r>
+        <w:t xml:space="preserve">anding this </w:t>
+      </w:r>
+      <w:r>
+        <w:t xml:space="preserve">export mechanism of miRNAs can reveal its impact on intercellular communication and diseases related to its dysregulation. </w:t>
+      </w:r>
+      <w:r>
+        <w:tab/>
+      </w:r>
+      <w:r>
+        <w:rPr>
+          <w:highlight w:val="yellow"/>
+        </w:rPr>
+        <w:t>36-54sec</w:t>
       </w:r>
     </w:p>
     <w:p>
@@ -405,6 +629,11 @@
       <w:r>
         <w:t xml:space="preserve">Thank you for listening. </w:t>
       </w:r>
+      <w:r>
+        <w:t xml:space="preserve">          5min 20sec. – 8min 40sec</w:t>
+      </w:r>
+      <w:bookmarkStart w:id="0" w:name="_GoBack"/>
+      <w:bookmarkEnd w:id="0"/>
     </w:p>
     <w:sectPr>
       <w:pgSz w:w="11906" w:h="16838"/>

</xml_diff>